<commit_message>
Modify the resume content
</commit_message>
<xml_diff>
--- a/public/Resume-Cv/Aldo Javier Codutti - Resume (en).docx
+++ b/public/Resume-Cv/Aldo Javier Codutti - Resume (en).docx
@@ -399,7 +399,23 @@
           <w:sz w:val="18"/>
           <w:szCs w:val="18"/>
         </w:rPr>
-        <w:t>Web developer with 2+ years of experience building web applications and working with technologies like React, Next.js, Astro, Tailwind CSS, TypeScript, JavaScript, HTML, and CSS. My career goal is to grow in the programming field, preferably in frontend web development, although I also have experience in backend development using Next.js.</w:t>
+        <w:t>Aspiring frontend web developer</w:t>
+      </w:r>
+      <w:r>
+        <w:rPr>
+          <w:color w:val="3B3838" w:themeColor="background2" w:themeShade="40"/>
+          <w:sz w:val="18"/>
+          <w:szCs w:val="18"/>
+        </w:rPr>
+        <w:t xml:space="preserve"> </w:t>
+      </w:r>
+      <w:r>
+        <w:rPr>
+          <w:color w:val="3B3838" w:themeColor="background2" w:themeShade="40"/>
+          <w:sz w:val="18"/>
+          <w:szCs w:val="18"/>
+        </w:rPr>
+        <w:t>with 2+ years of experience building web applications and working with technologies like React, Next.js, Astro, Tailwind CSS, TypeScript, JavaScript, HTML, and CSS. My career goal is to grow in the programming field, preferably in frontend web development, although I also have experience in backend development using Next.js.</w:t>
       </w:r>
       <w:r>
         <w:rPr>
@@ -1782,7 +1798,6 @@
         </w:rPr>
         <w:t xml:space="preserve"> for styling, </w:t>
       </w:r>
-      <w:proofErr w:type="gramStart"/>
       <w:r>
         <w:rPr>
           <w:b/>
@@ -1793,7 +1808,6 @@
         </w:rPr>
         <w:t>React</w:t>
       </w:r>
-      <w:proofErr w:type="gramEnd"/>
       <w:r>
         <w:rPr>
           <w:color w:val="3B3838" w:themeColor="background2" w:themeShade="40"/>
@@ -4141,7 +4155,6 @@
   <w:style w:type="character" w:default="1" w:styleId="Fuentedeprrafopredeter">
     <w:name w:val="Default Paragraph Font"/>
     <w:uiPriority w:val="1"/>
-    <w:semiHidden/>
     <w:unhideWhenUsed/>
   </w:style>
   <w:style w:type="table" w:default="1" w:styleId="Tablanormal">

</xml_diff>